<commit_message>
Adding new documentation table of contents
</commit_message>
<xml_diff>
--- a/my__documentation.docx
+++ b/my__documentation.docx
@@ -103,19 +103,16 @@
       <w:r>
         <w:t xml:space="preserve">The datamining was completed via python scripts and the various APIs available on the respective sources. The data was incorporated into </w:t>
       </w:r>
-      <w:r>
-        <w:t xml:space="preserve">a number </w:t>
-      </w:r>
       <w:proofErr w:type="gramStart"/>
       <w:r>
-        <w:t xml:space="preserve">of </w:t>
-      </w:r>
-      <w:r>
-        <w:t xml:space="preserve"> csv</w:t>
+        <w:t>a number of</w:t>
       </w:r>
       <w:proofErr w:type="gramEnd"/>
       <w:r>
-        <w:t xml:space="preserve"> files</w:t>
+        <w:t xml:space="preserve"> </w:t>
+      </w:r>
+      <w:r>
+        <w:t>csv files</w:t>
       </w:r>
       <w:r>
         <w:t>, which could then be used to populate our database.</w:t>
@@ -126,7 +123,13 @@
         <w:rPr>
           <w:u w:val="single"/>
         </w:rPr>
-        <w:t>Kinase characteristics</w:t>
+        <w:t xml:space="preserve">Kinase </w:t>
+      </w:r>
+      <w:r>
+        <w:rPr>
+          <w:u w:val="single"/>
+        </w:rPr>
+        <w:t>data</w:t>
       </w:r>
     </w:p>
     <w:p>
@@ -287,7 +290,7 @@
       </w:pPr>
     </w:pPrDefault>
   </w:docDefaults>
-  <w:latentStyles w:defLockedState="0" w:defUIPriority="99" w:defSemiHidden="0" w:defUnhideWhenUsed="0" w:defQFormat="0" w:count="376">
+  <w:latentStyles w:defLockedState="0" w:defUIPriority="99" w:defSemiHidden="0" w:defUnhideWhenUsed="0" w:defQFormat="0" w:count="377">
     <w:lsdException w:name="Normal" w:uiPriority="0" w:qFormat="1"/>
     <w:lsdException w:name="heading 1" w:uiPriority="9" w:qFormat="1"/>
     <w:lsdException w:name="heading 2" w:semiHidden="1" w:uiPriority="9" w:unhideWhenUsed="1" w:qFormat="1"/>
@@ -661,6 +664,7 @@
     <w:lsdException w:name="Hashtag" w:semiHidden="1" w:unhideWhenUsed="1"/>
     <w:lsdException w:name="Unresolved Mention" w:semiHidden="1" w:unhideWhenUsed="1"/>
     <w:lsdException w:name="Smart Link" w:semiHidden="1" w:unhideWhenUsed="1"/>
+    <w:lsdException w:name="Smart Link Error" w:semiHidden="1" w:unhideWhenUsed="1"/>
   </w:latentStyles>
   <w:style w:type="paragraph" w:default="1" w:styleId="Normal">
     <w:name w:val="Normal"/>

</xml_diff>